<commit_message>
jurnal nyantol di hasil dan pembahasan
</commit_message>
<xml_diff>
--- a/Dokumen-Skripsi/Semhas/Pustaka.docx
+++ b/Dokumen-Skripsi/Semhas/Pustaka.docx
@@ -916,13 +916,7 @@
       </w:r>
       <w:proofErr w:type="spellEnd"/>
       <w:r>
-        <w:t xml:space="preserve"> pada </w:t>
-      </w:r>
-      <w:r>
-        <w:t>16</w:t>
-      </w:r>
-      <w:r>
-        <w:t xml:space="preserve"> </w:t>
+        <w:t xml:space="preserve"> pada 16 </w:t>
       </w:r>
       <w:proofErr w:type="spellStart"/>
       <w:r>
@@ -930,10 +924,7 @@
       </w:r>
       <w:proofErr w:type="spellEnd"/>
       <w:r>
-        <w:t xml:space="preserve"> 2024,</w:t>
-      </w:r>
-      <w:r>
-        <w:t xml:space="preserve"> </w:t>
+        <w:t xml:space="preserve"> 2024, </w:t>
       </w:r>
       <w:proofErr w:type="spellStart"/>
       <w:r>
@@ -943,7 +934,7 @@
       <w:r>
         <w:t xml:space="preserve"> </w:t>
       </w:r>
-      <w:hyperlink r:id="rId6" w:history="1">
+      <w:hyperlink r:id="rId6" w:anchor="iso:std:iso-iec:25010:ed-2:v1:en" w:history="1">
         <w:r>
           <w:rPr>
             <w:rStyle w:val="Hyperlink"/>
@@ -977,10 +968,7 @@
       </w:r>
       <w:proofErr w:type="spellEnd"/>
       <w:r>
-        <w:t xml:space="preserve"> pada </w:t>
-      </w:r>
-      <w:r>
-        <w:t xml:space="preserve">20 </w:t>
+        <w:t xml:space="preserve"> pada 20 </w:t>
       </w:r>
       <w:proofErr w:type="spellStart"/>
       <w:r>
@@ -2968,15 +2956,7 @@
       </w:r>
       <w:proofErr w:type="spellEnd"/>
       <w:r>
-        <w:t xml:space="preserve"> pada </w:t>
-      </w:r>
-      <w:r>
-        <w:t>29</w:t>
-      </w:r>
-      <w:bookmarkStart w:id="2" w:name="_GoBack"/>
-      <w:bookmarkEnd w:id="2"/>
-      <w:r>
-        <w:t xml:space="preserve"> </w:t>
+        <w:t xml:space="preserve"> pada 29 </w:t>
       </w:r>
       <w:proofErr w:type="spellStart"/>
       <w:r>
@@ -3941,6 +3921,157 @@
       <w:r>
         <w:t xml:space="preserve">  </w:t>
       </w:r>
+    </w:p>
+    <w:p>
+      <w:pPr>
+        <w:widowControl w:val="0"/>
+        <w:pBdr>
+          <w:top w:val="nil"/>
+          <w:left w:val="nil"/>
+          <w:bottom w:val="nil"/>
+          <w:right w:val="nil"/>
+          <w:between w:val="nil"/>
+        </w:pBdr>
+        <w:spacing w:after="200"/>
+        <w:ind w:left="567" w:hanging="567"/>
+        <w:jc w:val="left"/>
+      </w:pPr>
+      <w:r>
+        <w:t xml:space="preserve"> </w:t>
+      </w:r>
+    </w:p>
+    <w:p>
+      <w:pPr>
+        <w:widowControl w:val="0"/>
+        <w:pBdr>
+          <w:top w:val="nil"/>
+          <w:left w:val="nil"/>
+          <w:bottom w:val="nil"/>
+          <w:right w:val="nil"/>
+          <w:between w:val="nil"/>
+        </w:pBdr>
+        <w:spacing w:after="200"/>
+        <w:ind w:left="567" w:hanging="567"/>
+        <w:jc w:val="left"/>
+      </w:pPr>
+      <w:r>
+        <w:t xml:space="preserve">Gambar </w:t>
+      </w:r>
+      <w:proofErr w:type="spellStart"/>
+      <w:r>
+        <w:t>grafik</w:t>
+      </w:r>
+      <w:proofErr w:type="spellEnd"/>
+      <w:r>
+        <w:t xml:space="preserve"> di </w:t>
+      </w:r>
+      <w:proofErr w:type="spellStart"/>
+      <w:r>
+        <w:t>bab</w:t>
+      </w:r>
+      <w:proofErr w:type="spellEnd"/>
+      <w:r>
+        <w:t xml:space="preserve"> 1: </w:t>
+      </w:r>
+      <w:hyperlink r:id="rId25">
+        <w:r>
+          <w:rPr>
+            <w:color w:val="1155CC"/>
+            <w:u w:val="single"/>
+          </w:rPr>
+          <w:t>https://www.google.com/url?sa=i&amp;url=https%3A%2F%2Fwww.kominfo.go.id%2Findex.php%2Fcontent%2Fdetail%2F10368%2Frata-rata-tiga-orang-meninggal-setiap-jam-akibat-kecelakaan-jalan%2F0%2Fartikel_gpr&amp;psig=AOvVaw0Tutn4paJMxpPrPPvsjsOT&amp;ust=1710032063225000&amp;source=images&amp;cd=vfe&amp;opi=89978449&amp;ved=0CBEQjRxqFwoTCJCvjYb85YQDFQAAAAAdAAAAABAD</w:t>
+        </w:r>
+      </w:hyperlink>
+      <w:r>
+        <w:t xml:space="preserve"> </w:t>
+      </w:r>
+    </w:p>
+    <w:p>
+      <w:pPr>
+        <w:widowControl w:val="0"/>
+        <w:pBdr>
+          <w:top w:val="nil"/>
+          <w:left w:val="nil"/>
+          <w:bottom w:val="nil"/>
+          <w:right w:val="nil"/>
+          <w:between w:val="nil"/>
+        </w:pBdr>
+        <w:spacing w:after="200"/>
+        <w:ind w:left="567" w:hanging="567"/>
+        <w:jc w:val="left"/>
+      </w:pPr>
+      <w:r>
+        <w:t>[1]</w:t>
+      </w:r>
+    </w:p>
+    <w:p>
+      <w:pPr>
+        <w:widowControl w:val="0"/>
+        <w:pBdr>
+          <w:top w:val="nil"/>
+          <w:left w:val="nil"/>
+          <w:bottom w:val="nil"/>
+          <w:right w:val="nil"/>
+          <w:between w:val="nil"/>
+        </w:pBdr>
+        <w:spacing w:after="200"/>
+        <w:ind w:left="567" w:hanging="567"/>
+        <w:jc w:val="left"/>
+      </w:pPr>
+      <w:hyperlink r:id="rId26" w:history="1">
+        <w:r>
+          <w:rPr>
+            <w:rStyle w:val="Hyperlink"/>
+          </w:rPr>
+          <w:t>https://dephub.go.id/post/read/%E2%80%8Btekan-angka-kecelakaan-lalu-lintas,-kemenhub-ajak-masyarakat-beralih-ke-transportasi-umum-dan-utamakan-keselamatan-berkendara</w:t>
+        </w:r>
+      </w:hyperlink>
+    </w:p>
+    <w:p>
+      <w:pPr>
+        <w:widowControl w:val="0"/>
+        <w:pBdr>
+          <w:top w:val="nil"/>
+          <w:left w:val="nil"/>
+          <w:bottom w:val="nil"/>
+          <w:right w:val="nil"/>
+          <w:between w:val="nil"/>
+        </w:pBdr>
+        <w:spacing w:after="200"/>
+        <w:ind w:left="567" w:hanging="567"/>
+        <w:jc w:val="left"/>
+      </w:pPr>
+      <w:r>
+        <w:t>[2]</w:t>
+      </w:r>
+    </w:p>
+    <w:p>
+      <w:pPr>
+        <w:widowControl w:val="0"/>
+        <w:pBdr>
+          <w:top w:val="nil"/>
+          <w:left w:val="nil"/>
+          <w:bottom w:val="nil"/>
+          <w:right w:val="nil"/>
+          <w:between w:val="nil"/>
+        </w:pBdr>
+        <w:spacing w:after="200"/>
+        <w:ind w:left="567" w:hanging="567"/>
+        <w:jc w:val="left"/>
+      </w:pPr>
+      <w:hyperlink r:id="rId27" w:history="1">
+        <w:r>
+          <w:rPr>
+            <w:rStyle w:val="Hyperlink"/>
+          </w:rPr>
+          <w:t>https://www.komdigi.go.id/berita/artikel/detail/rata-rata-tiga-orang-meninggal-setiap-jam-akibat-kecelakaan-jalan</w:t>
+        </w:r>
+      </w:hyperlink>
+      <w:r>
+        <w:t xml:space="preserve"> </w:t>
+      </w:r>
+      <w:bookmarkStart w:id="2" w:name="_GoBack"/>
+      <w:bookmarkEnd w:id="2"/>
     </w:p>
     <w:p>
       <w:pPr>
@@ -3971,17 +4102,6 @@
         <w:ind w:left="567" w:hanging="567"/>
         <w:jc w:val="left"/>
       </w:pPr>
-      <w:hyperlink r:id="rId25" w:history="1">
-        <w:r>
-          <w:rPr>
-            <w:rStyle w:val="Hyperlink"/>
-          </w:rPr>
-          <w:t>https://dephub.go.id/post/read/%E2%80%8Btekan-angka-kecelakaan-lalu-lintas,-kemenhub-ajak-masyarakat-beralih-ke-transportasi-umum-dan-utamakan-keselamatan-berkendara</w:t>
-        </w:r>
-      </w:hyperlink>
-      <w:r>
-        <w:t xml:space="preserve"> </w:t>
-      </w:r>
     </w:p>
     <w:p>
       <w:pPr>
@@ -3997,37 +4117,6 @@
         <w:ind w:left="567" w:hanging="567"/>
         <w:jc w:val="left"/>
       </w:pPr>
-      <w:r>
-        <w:t xml:space="preserve">Gambar </w:t>
-      </w:r>
-      <w:proofErr w:type="spellStart"/>
-      <w:r>
-        <w:t>grafik</w:t>
-      </w:r>
-      <w:proofErr w:type="spellEnd"/>
-      <w:r>
-        <w:t xml:space="preserve"> di </w:t>
-      </w:r>
-      <w:proofErr w:type="spellStart"/>
-      <w:r>
-        <w:t>bab</w:t>
-      </w:r>
-      <w:proofErr w:type="spellEnd"/>
-      <w:r>
-        <w:t xml:space="preserve"> 1: </w:t>
-      </w:r>
-      <w:hyperlink r:id="rId26">
-        <w:r>
-          <w:rPr>
-            <w:color w:val="1155CC"/>
-            <w:u w:val="single"/>
-          </w:rPr>
-          <w:t>https://www.google.com/url?sa=i&amp;url=https%3A%2F%2Fwww.kominfo.go.id%2Findex.php%2Fcontent%2Fdetail%2F10368%2Frata-rata-tiga-orang-meninggal-setiap-jam-akibat-kecelakaan-jalan%2F0%2Fartikel_gpr&amp;psig=AOvVaw0Tutn4paJMxpPrPPvsjsOT&amp;ust=1710032063225000&amp;source=images&amp;cd=vfe&amp;opi=89978449&amp;ved=0CBEQjRxqFwoTCJCvjYb85YQDFQAAAAAdAAAAABAD</w:t>
-        </w:r>
-      </w:hyperlink>
-      <w:r>
-        <w:t xml:space="preserve"> </w:t>
-      </w:r>
     </w:p>
     <w:p>
       <w:pPr>

</xml_diff>